<commit_message>
Added CSV of government
</commit_message>
<xml_diff>
--- a/Word files/Sources.docx
+++ b/Word files/Sources.docx
@@ -35,37 +35,7 @@
             <w:highlight w:val="white"/>
             <w:u w:val="single"/>
           </w:rPr>
-          <w:t>https://data.worldbank.org/indicator/SP.POP.G</w:t>
-        </w:r>
-        <w:r>
-          <w:rPr>
-            <w:color w:val="1155CC"/>
-            <w:sz w:val="20"/>
-            <w:szCs w:val="20"/>
-            <w:highlight w:val="white"/>
-            <w:u w:val="single"/>
-          </w:rPr>
-          <w:t>R</w:t>
-        </w:r>
-        <w:r>
-          <w:rPr>
-            <w:color w:val="1155CC"/>
-            <w:sz w:val="20"/>
-            <w:szCs w:val="20"/>
-            <w:highlight w:val="white"/>
-            <w:u w:val="single"/>
-          </w:rPr>
-          <w:t>O</w:t>
-        </w:r>
-        <w:r>
-          <w:rPr>
-            <w:color w:val="1155CC"/>
-            <w:sz w:val="20"/>
-            <w:szCs w:val="20"/>
-            <w:highlight w:val="white"/>
-            <w:u w:val="single"/>
-          </w:rPr>
-          <w:t>W</w:t>
+          <w:t>https://data.worldbank.org/indicator/SP.POP.GROW</w:t>
         </w:r>
       </w:hyperlink>
       <w:r>
@@ -247,7 +217,6 @@
       <w:pPr>
         <w:pStyle w:val="1"/>
         <w:rPr>
-          <w:rFonts w:hint="cs"/>
           <w:highlight w:val="white"/>
           <w:rtl/>
         </w:rPr>
@@ -341,7 +310,6 @@
       <w:pPr>
         <w:bidi/>
         <w:rPr>
-          <w:rFonts w:hint="cs"/>
           <w:color w:val="36393F"/>
           <w:sz w:val="20"/>
           <w:szCs w:val="20"/>
@@ -436,26 +404,25 @@
       <w:pPr>
         <w:bidi/>
         <w:rPr>
+          <w:color w:val="36393F"/>
+          <w:sz w:val="20"/>
+          <w:szCs w:val="20"/>
+          <w:highlight w:val="white"/>
+          <w:lang w:val="en-US"/>
+        </w:rPr>
+      </w:pPr>
+    </w:p>
+    <w:p>
+      <w:pPr>
+        <w:pStyle w:val="1"/>
+        <w:rPr>
+          <w:highlight w:val="white"/>
+          <w:rtl/>
+        </w:rPr>
+      </w:pPr>
+      <w:r>
+        <w:rPr>
           <w:rFonts w:hint="cs"/>
-          <w:color w:val="36393F"/>
-          <w:sz w:val="20"/>
-          <w:szCs w:val="20"/>
-          <w:highlight w:val="white"/>
-          <w:lang w:val="en-US"/>
-        </w:rPr>
-      </w:pPr>
-    </w:p>
-    <w:p>
-      <w:pPr>
-        <w:pStyle w:val="1"/>
-        <w:rPr>
-          <w:highlight w:val="white"/>
-          <w:rtl/>
-        </w:rPr>
-      </w:pPr>
-      <w:r>
-        <w:rPr>
-          <w:rFonts w:hint="cs"/>
           <w:highlight w:val="white"/>
           <w:rtl/>
         </w:rPr>
@@ -465,7 +432,6 @@
     <w:p>
       <w:pPr>
         <w:rPr>
-          <w:rFonts w:hint="cs"/>
           <w:color w:val="36393F"/>
           <w:sz w:val="20"/>
           <w:szCs w:val="20"/>
@@ -510,7 +476,6 @@
       <w:pPr>
         <w:bidi/>
         <w:rPr>
-          <w:rFonts w:hint="cs"/>
           <w:color w:val="36393F"/>
           <w:sz w:val="42"/>
           <w:szCs w:val="42"/>
@@ -524,7 +489,6 @@
       <w:pPr>
         <w:pStyle w:val="1"/>
         <w:rPr>
-          <w:rFonts w:hint="cs"/>
           <w:highlight w:val="white"/>
           <w:rtl/>
         </w:rPr>
@@ -683,7 +647,6 @@
       <w:pPr>
         <w:pStyle w:val="1"/>
         <w:rPr>
-          <w:rFonts w:hint="cs"/>
           <w:highlight w:val="white"/>
           <w:rtl/>
         </w:rPr>
@@ -715,67 +678,7 @@
             <w:highlight w:val="white"/>
             <w:u w:val="single"/>
           </w:rPr>
-          <w:t>https://worldpopulationreview.com/country-rank</w:t>
-        </w:r>
-        <w:r>
-          <w:rPr>
-            <w:color w:val="1155CC"/>
-            <w:sz w:val="20"/>
-            <w:szCs w:val="20"/>
-            <w:highlight w:val="white"/>
-            <w:u w:val="single"/>
-          </w:rPr>
-          <w:t>i</w:t>
-        </w:r>
-        <w:r>
-          <w:rPr>
-            <w:color w:val="1155CC"/>
-            <w:sz w:val="20"/>
-            <w:szCs w:val="20"/>
-            <w:highlight w:val="white"/>
-            <w:u w:val="single"/>
-          </w:rPr>
-          <w:t>n</w:t>
-        </w:r>
-        <w:r>
-          <w:rPr>
-            <w:color w:val="1155CC"/>
-            <w:sz w:val="20"/>
-            <w:szCs w:val="20"/>
-            <w:highlight w:val="white"/>
-            <w:u w:val="single"/>
-          </w:rPr>
-          <w:t>g</w:t>
-        </w:r>
-        <w:r>
-          <w:rPr>
-            <w:color w:val="1155CC"/>
-            <w:sz w:val="20"/>
-            <w:szCs w:val="20"/>
-            <w:highlight w:val="white"/>
-            <w:u w:val="single"/>
-          </w:rPr>
-          <w:t>s/healt</w:t>
-        </w:r>
-        <w:r>
-          <w:rPr>
-            <w:color w:val="1155CC"/>
-            <w:sz w:val="20"/>
-            <w:szCs w:val="20"/>
-            <w:highlight w:val="white"/>
-            <w:u w:val="single"/>
-          </w:rPr>
-          <w:t>h</w:t>
-        </w:r>
-        <w:r>
-          <w:rPr>
-            <w:color w:val="1155CC"/>
-            <w:sz w:val="20"/>
-            <w:szCs w:val="20"/>
-            <w:highlight w:val="white"/>
-            <w:u w:val="single"/>
-          </w:rPr>
-          <w:t>iest-countries</w:t>
+          <w:t>https://worldpopulationreview.com/country-rankings/healthiest-countries</w:t>
         </w:r>
       </w:hyperlink>
       <w:r>
@@ -808,7 +711,6 @@
     <w:p>
       <w:pPr>
         <w:rPr>
-          <w:rFonts w:hint="cs"/>
           <w:color w:val="36393F"/>
           <w:sz w:val="20"/>
           <w:szCs w:val="20"/>
@@ -873,27 +775,7 @@
             <w:highlight w:val="white"/>
             <w:u w:val="single"/>
           </w:rPr>
-          <w:t>https://www.numbeo.com/heal</w:t>
-        </w:r>
-        <w:r>
-          <w:rPr>
-            <w:color w:val="1155CC"/>
-            <w:sz w:val="20"/>
-            <w:szCs w:val="20"/>
-            <w:highlight w:val="white"/>
-            <w:u w:val="single"/>
-          </w:rPr>
-          <w:t>t</w:t>
-        </w:r>
-        <w:r>
-          <w:rPr>
-            <w:color w:val="1155CC"/>
-            <w:sz w:val="20"/>
-            <w:szCs w:val="20"/>
-            <w:highlight w:val="white"/>
-            <w:u w:val="single"/>
-          </w:rPr>
-          <w:t>h-care/rankings_by_country.jsp</w:t>
+          <w:t>https://www.numbeo.com/health-care/rankings_by_country.jsp</w:t>
         </w:r>
       </w:hyperlink>
       <w:r>
@@ -931,7 +813,6 @@
       <w:pPr>
         <w:pStyle w:val="1"/>
         <w:rPr>
-          <w:rFonts w:hint="cs"/>
           <w:rtl/>
         </w:rPr>
       </w:pPr>
@@ -982,25 +863,7 @@
           <w:szCs w:val="20"/>
           <w:u w:val="single"/>
         </w:rPr>
-        <w:t>https://en.wikipedia.org/wiki/Education_I</w:t>
-      </w:r>
-      <w:r>
-        <w:rPr>
-          <w:color w:val="1155CC"/>
-          <w:sz w:val="20"/>
-          <w:szCs w:val="20"/>
-          <w:u w:val="single"/>
-        </w:rPr>
-        <w:t>n</w:t>
-      </w:r>
-      <w:r>
-        <w:rPr>
-          <w:color w:val="1155CC"/>
-          <w:sz w:val="20"/>
-          <w:szCs w:val="20"/>
-          <w:u w:val="single"/>
-        </w:rPr>
-        <w:t>dex</w:t>
+        <w:t>https://en.wikipedia.org/wiki/Education_Index</w:t>
       </w:r>
       <w:r>
         <w:rPr>
@@ -1125,10 +988,8 @@
     <w:p>
       <w:pPr>
         <w:rPr>
-          <w:rFonts w:hint="cs"/>
-          <w:sz w:val="20"/>
-          <w:szCs w:val="20"/>
-          <w:rtl/>
+          <w:sz w:val="20"/>
+          <w:szCs w:val="20"/>
           <w:lang w:val="en-US"/>
         </w:rPr>
       </w:pPr>
@@ -1154,12 +1015,122 @@
     </w:p>
     <w:p>
       <w:pPr>
-        <w:bidi/>
+        <w:rPr>
+          <w:sz w:val="20"/>
+          <w:szCs w:val="20"/>
+          <w:rtl/>
+          <w:lang w:val="en-US"/>
+        </w:rPr>
+      </w:pPr>
+    </w:p>
+    <w:p>
+      <w:pPr>
+        <w:pStyle w:val="1"/>
+        <w:rPr>
+          <w:rtl/>
+          <w:lang w:val="en-US"/>
+        </w:rPr>
+      </w:pPr>
+      <w:r>
         <w:rPr>
           <w:rFonts w:hint="cs"/>
-          <w:sz w:val="20"/>
-          <w:szCs w:val="20"/>
-          <w:rtl/>
+          <w:rtl/>
+          <w:lang w:val="en-US"/>
+        </w:rPr>
+        <w:lastRenderedPageBreak/>
+        <w:t xml:space="preserve">הוצאות </w:t>
+      </w:r>
+      <w:proofErr w:type="spellStart"/>
+      <w:r>
+        <w:rPr>
+          <w:rFonts w:hint="cs"/>
+          <w:rtl/>
+          <w:lang w:val="en-US"/>
+        </w:rPr>
+        <w:t>ממשליות</w:t>
+      </w:r>
+      <w:proofErr w:type="spellEnd"/>
+    </w:p>
+    <w:p>
+      <w:pPr>
+        <w:rPr>
+          <w:lang w:val="en-US"/>
+        </w:rPr>
+      </w:pPr>
+      <w:hyperlink r:id="rId17" w:history="1">
+        <w:r>
+          <w:rPr>
+            <w:rStyle w:val="Hyperlink"/>
+            <w:lang w:val="en-US"/>
+          </w:rPr>
+          <w:t>https://ourworldindata.org/government-spending</w:t>
+        </w:r>
+      </w:hyperlink>
+      <w:r>
+        <w:rPr>
+          <w:lang w:val="en-US"/>
+        </w:rPr>
+        <w:t xml:space="preserve"> - </w:t>
+      </w:r>
+      <w:r>
+        <w:rPr>
+          <w:lang w:val="en-US"/>
+        </w:rPr>
+        <w:t>total-gov-expenditure-</w:t>
+      </w:r>
+      <w:proofErr w:type="spellStart"/>
+      <w:r>
+        <w:rPr>
+          <w:lang w:val="en-US"/>
+        </w:rPr>
+        <w:t>gdp</w:t>
+      </w:r>
+      <w:proofErr w:type="spellEnd"/>
+      <w:r>
+        <w:rPr>
+          <w:lang w:val="en-US"/>
+        </w:rPr>
+        <w:t>-</w:t>
+      </w:r>
+      <w:proofErr w:type="spellStart"/>
+      <w:r>
+        <w:rPr>
+          <w:lang w:val="en-US"/>
+        </w:rPr>
+        <w:t>wdi</w:t>
+      </w:r>
+      <w:proofErr w:type="spellEnd"/>
+      <w:r>
+        <w:rPr>
+          <w:lang w:val="en-US"/>
+        </w:rPr>
+        <w:t xml:space="preserve"> &amp; </w:t>
+      </w:r>
+      <w:r>
+        <w:rPr>
+          <w:lang w:val="en-US"/>
+        </w:rPr>
+        <w:t>historical-gov-spending-</w:t>
+      </w:r>
+      <w:proofErr w:type="spellStart"/>
+      <w:r>
+        <w:rPr>
+          <w:lang w:val="en-US"/>
+        </w:rPr>
+        <w:t>gdp</w:t>
+      </w:r>
+      <w:proofErr w:type="spellEnd"/>
+    </w:p>
+    <w:p>
+      <w:pPr>
+        <w:rPr>
+          <w:lang w:val="en-US"/>
+        </w:rPr>
+      </w:pPr>
+    </w:p>
+    <w:p>
+      <w:pPr>
+        <w:rPr>
           <w:lang w:val="en-US"/>
         </w:rPr>
       </w:pPr>
@@ -1700,6 +1671,18 @@
       <w:lang w:val="en"/>
     </w:rPr>
   </w:style>
+  <w:style w:type="character" w:styleId="FollowedHyperlink">
+    <w:name w:val="FollowedHyperlink"/>
+    <w:basedOn w:val="a0"/>
+    <w:uiPriority w:val="99"/>
+    <w:semiHidden/>
+    <w:unhideWhenUsed/>
+    <w:rsid w:val="005F038E"/>
+    <w:rPr>
+      <w:color w:val="954F72" w:themeColor="followedHyperlink"/>
+      <w:u w:val="single"/>
+    </w:rPr>
+  </w:style>
 </w:styles>
 </file>
 

</xml_diff>